<commit_message>
Fix damage formula in .doc version
</commit_message>
<xml_diff>
--- a/curriculum/Unit3/WS 3.7.docx
+++ b/curriculum/Unit3/WS 3.7.docx
@@ -215,7 +215,6 @@
         </w:rPr>
         <w:t xml:space="preserve">String name = </w:t>
       </w:r>
-      <w:proofErr w:type="gramStart"/>
       <w:r>
         <w:rPr>
           <w:rFonts w:ascii="Courier New" w:hAnsi="Courier New" w:cs="Courier New"/>
@@ -226,14 +225,61 @@
         <w:rPr>
           <w:rFonts w:ascii="Courier New" w:hAnsi="Courier New" w:cs="Courier New"/>
         </w:rPr>
-        <w:t>.nextLine</w:t>
-      </w:r>
-      <w:proofErr w:type="gramEnd"/>
+        <w:t>.nextLine();</w:t>
+      </w:r>
+    </w:p>
+    <w:p>
+      <w:pPr>
+        <w:pStyle w:val="Body"/>
+        <w:ind w:left="785"/>
+        <w:rPr>
+          <w:rFonts w:ascii="Courier New" w:eastAsia="Courier" w:hAnsi="Courier New" w:cs="Courier New"/>
+        </w:rPr>
+      </w:pPr>
+    </w:p>
+    <w:p>
+      <w:pPr>
+        <w:pStyle w:val="Body"/>
+        <w:ind w:left="785"/>
+        <w:rPr>
+          <w:rFonts w:ascii="Courier New" w:eastAsia="Courier" w:hAnsi="Courier New" w:cs="Courier New"/>
+        </w:rPr>
+      </w:pPr>
       <w:r>
         <w:rPr>
           <w:rFonts w:ascii="Courier New" w:hAnsi="Courier New" w:cs="Courier New"/>
         </w:rPr>
-        <w:t>();</w:t>
+        <w:t>Syste</w:t>
+      </w:r>
+      <w:r>
+        <w:rPr>
+          <w:rFonts w:ascii="Courier New" w:hAnsi="Courier New" w:cs="Courier New"/>
+        </w:rPr>
+        <w:t>m.out.print(</w:t>
+      </w:r>
+      <w:r>
+        <w:rPr>
+          <w:rFonts w:ascii="Courier New" w:hAnsi="Courier New" w:cs="Courier New"/>
+        </w:rPr>
+        <w:t>"</w:t>
+      </w:r>
+      <w:r>
+        <w:rPr>
+          <w:rFonts w:ascii="Courier New" w:hAnsi="Courier New" w:cs="Courier New"/>
+        </w:rPr>
+        <w:t xml:space="preserve">What is your age? </w:t>
+      </w:r>
+      <w:r>
+        <w:rPr>
+          <w:rFonts w:ascii="Courier New" w:hAnsi="Courier New" w:cs="Courier New"/>
+        </w:rPr>
+        <w:t>"</w:t>
+      </w:r>
+      <w:r>
+        <w:rPr>
+          <w:rFonts w:ascii="Courier New" w:hAnsi="Courier New" w:cs="Courier New"/>
+        </w:rPr>
+        <w:t>);</w:t>
       </w:r>
     </w:p>
     <w:p>
@@ -244,85 +290,23 @@
           <w:rFonts w:ascii="Courier New" w:eastAsia="Courier" w:hAnsi="Courier New" w:cs="Courier New"/>
         </w:rPr>
       </w:pPr>
-    </w:p>
-    <w:p>
-      <w:pPr>
-        <w:pStyle w:val="Body"/>
-        <w:ind w:left="785"/>
-        <w:rPr>
-          <w:rFonts w:ascii="Courier New" w:eastAsia="Courier" w:hAnsi="Courier New" w:cs="Courier New"/>
-        </w:rPr>
-      </w:pPr>
       <w:r>
         <w:rPr>
           <w:rFonts w:ascii="Courier New" w:hAnsi="Courier New" w:cs="Courier New"/>
         </w:rPr>
-        <w:t>Syste</w:t>
+        <w:t xml:space="preserve">int age = </w:t>
       </w:r>
       <w:r>
         <w:rPr>
           <w:rFonts w:ascii="Courier New" w:hAnsi="Courier New" w:cs="Courier New"/>
         </w:rPr>
-        <w:t>m.out.print(</w:t>
+        <w:t>console</w:t>
       </w:r>
       <w:r>
         <w:rPr>
           <w:rFonts w:ascii="Courier New" w:hAnsi="Courier New" w:cs="Courier New"/>
         </w:rPr>
-        <w:t>"</w:t>
-      </w:r>
-      <w:r>
-        <w:rPr>
-          <w:rFonts w:ascii="Courier New" w:hAnsi="Courier New" w:cs="Courier New"/>
-        </w:rPr>
-        <w:t xml:space="preserve">What is your age? </w:t>
-      </w:r>
-      <w:r>
-        <w:rPr>
-          <w:rFonts w:ascii="Courier New" w:hAnsi="Courier New" w:cs="Courier New"/>
-        </w:rPr>
-        <w:t>"</w:t>
-      </w:r>
-      <w:r>
-        <w:rPr>
-          <w:rFonts w:ascii="Courier New" w:hAnsi="Courier New" w:cs="Courier New"/>
-        </w:rPr>
-        <w:t>);</w:t>
-      </w:r>
-    </w:p>
-    <w:p>
-      <w:pPr>
-        <w:pStyle w:val="Body"/>
-        <w:ind w:left="785"/>
-        <w:rPr>
-          <w:rFonts w:ascii="Courier New" w:eastAsia="Courier" w:hAnsi="Courier New" w:cs="Courier New"/>
-        </w:rPr>
-      </w:pPr>
-      <w:r>
-        <w:rPr>
-          <w:rFonts w:ascii="Courier New" w:hAnsi="Courier New" w:cs="Courier New"/>
-        </w:rPr>
-        <w:t xml:space="preserve">int age = </w:t>
-      </w:r>
-      <w:proofErr w:type="gramStart"/>
-      <w:r>
-        <w:rPr>
-          <w:rFonts w:ascii="Courier New" w:hAnsi="Courier New" w:cs="Courier New"/>
-        </w:rPr>
-        <w:t>console</w:t>
-      </w:r>
-      <w:r>
-        <w:rPr>
-          <w:rFonts w:ascii="Courier New" w:hAnsi="Courier New" w:cs="Courier New"/>
-        </w:rPr>
-        <w:t>.nextInt</w:t>
-      </w:r>
-      <w:proofErr w:type="gramEnd"/>
-      <w:r>
-        <w:rPr>
-          <w:rFonts w:ascii="Courier New" w:hAnsi="Courier New" w:cs="Courier New"/>
-        </w:rPr>
-        <w:t>();</w:t>
+        <w:t>.nextInt();</w:t>
       </w:r>
     </w:p>
     <w:p>
@@ -389,7 +373,6 @@
         </w:rPr>
         <w:t xml:space="preserve">Write a method called </w:t>
       </w:r>
-      <w:proofErr w:type="gramStart"/>
       <w:r>
         <w:rPr>
           <w:rStyle w:val="None"/>
@@ -410,9 +393,19 @@
           <w:sz w:val="28"/>
           <w:szCs w:val="28"/>
         </w:rPr>
-        <w:t>(</w:t>
-      </w:r>
-      <w:proofErr w:type="gramEnd"/>
+        <w:t>()</w:t>
+      </w:r>
+      <w:r>
+        <w:rPr>
+          <w:rStyle w:val="None"/>
+          <w:rFonts w:ascii="Calibri Light" w:eastAsia="Calibri Light" w:hAnsi="Calibri Light" w:cs="Calibri Light"/>
+          <w:i/>
+          <w:iCs/>
+          <w:sz w:val="28"/>
+          <w:szCs w:val="28"/>
+        </w:rPr>
+        <w:t xml:space="preserve"> that introduces the battle, prompts the user to choose their first Pokemon to battle, and outputs the pairing.  </w:t>
+      </w:r>
       <w:r>
         <w:rPr>
           <w:rStyle w:val="None"/>
@@ -422,20 +415,209 @@
           <w:sz w:val="28"/>
           <w:szCs w:val="28"/>
         </w:rPr>
-        <w:t>)</w:t>
-      </w:r>
-      <w:r>
-        <w:rPr>
-          <w:rStyle w:val="None"/>
-          <w:rFonts w:ascii="Calibri Light" w:eastAsia="Calibri Light" w:hAnsi="Calibri Light" w:cs="Calibri Light"/>
-          <w:i/>
-          <w:iCs/>
-          <w:sz w:val="28"/>
-          <w:szCs w:val="28"/>
-        </w:rPr>
-        <w:t xml:space="preserve"> that introduces the battle, prompts the user to choose their first Pokemon to battle, and outputs the pairing.  </w:t>
-      </w:r>
-      <w:proofErr w:type="gramStart"/>
+        <w:t>battleStart()</w:t>
+      </w:r>
+      <w:r>
+        <w:rPr>
+          <w:rStyle w:val="None"/>
+          <w:rFonts w:ascii="Calibri Light" w:eastAsia="Calibri Light" w:hAnsi="Calibri Light" w:cs="Calibri Light"/>
+          <w:b/>
+          <w:bCs/>
+          <w:i/>
+          <w:iCs/>
+          <w:sz w:val="28"/>
+          <w:szCs w:val="28"/>
+        </w:rPr>
+        <w:t xml:space="preserve"> </w:t>
+      </w:r>
+      <w:r>
+        <w:rPr>
+          <w:rStyle w:val="None"/>
+          <w:rFonts w:ascii="Calibri Light" w:eastAsia="Calibri Light" w:hAnsi="Calibri Light" w:cs="Calibri Light"/>
+          <w:i/>
+          <w:iCs/>
+          <w:sz w:val="28"/>
+          <w:szCs w:val="28"/>
+        </w:rPr>
+        <w:t>should also return the name of the Pokemon chosen. Your output should look something like this:</w:t>
+      </w:r>
+    </w:p>
+    <w:p>
+      <w:pPr>
+        <w:pStyle w:val="Body"/>
+        <w:rPr>
+          <w:rFonts w:ascii="Calibri Light" w:eastAsia="Calibri Light" w:hAnsi="Calibri Light" w:cs="Calibri Light"/>
+          <w:i/>
+          <w:iCs/>
+          <w:sz w:val="28"/>
+          <w:szCs w:val="28"/>
+        </w:rPr>
+      </w:pPr>
+    </w:p>
+    <w:p>
+      <w:pPr>
+        <w:pStyle w:val="Body"/>
+        <w:ind w:left="720"/>
+        <w:rPr>
+          <w:rFonts w:ascii="Courier" w:eastAsia="Courier" w:hAnsi="Courier" w:cs="Courier"/>
+        </w:rPr>
+      </w:pPr>
+      <w:r>
+        <w:rPr>
+          <w:rFonts w:ascii="Courier" w:hAnsi="Courier"/>
+        </w:rPr>
+        <w:t>Another trainer is issuing a challenge!</w:t>
+      </w:r>
+    </w:p>
+    <w:p>
+      <w:pPr>
+        <w:pStyle w:val="Body"/>
+        <w:ind w:left="720"/>
+        <w:rPr>
+          <w:rFonts w:ascii="Courier" w:eastAsia="Courier" w:hAnsi="Courier" w:cs="Courier"/>
+        </w:rPr>
+      </w:pPr>
+    </w:p>
+    <w:p>
+      <w:pPr>
+        <w:pStyle w:val="Body"/>
+        <w:ind w:left="720"/>
+        <w:rPr>
+          <w:rFonts w:ascii="Courier" w:eastAsia="Courier" w:hAnsi="Courier" w:cs="Courier"/>
+        </w:rPr>
+      </w:pPr>
+      <w:r>
+        <w:rPr>
+          <w:rFonts w:ascii="Courier" w:hAnsi="Courier"/>
+        </w:rPr>
+        <w:t>Zebstrika appeared.</w:t>
+      </w:r>
+    </w:p>
+    <w:p>
+      <w:pPr>
+        <w:pStyle w:val="Body"/>
+        <w:ind w:left="720"/>
+        <w:rPr>
+          <w:rFonts w:ascii="Courier" w:eastAsia="Courier" w:hAnsi="Courier" w:cs="Courier"/>
+        </w:rPr>
+      </w:pPr>
+    </w:p>
+    <w:p>
+      <w:pPr>
+        <w:pStyle w:val="Body"/>
+        <w:ind w:left="720"/>
+        <w:rPr>
+          <w:rFonts w:ascii="Courier" w:eastAsia="Courier" w:hAnsi="Courier" w:cs="Courier"/>
+        </w:rPr>
+      </w:pPr>
+      <w:r>
+        <w:rPr>
+          <w:rFonts w:ascii="Courier" w:hAnsi="Courier"/>
+        </w:rPr>
+        <w:t xml:space="preserve">Which Pokemon do you choose? </w:t>
+      </w:r>
+      <w:r>
+        <w:rPr>
+          <w:rStyle w:val="None"/>
+          <w:rFonts w:ascii="Calibri Light" w:eastAsia="Calibri Light" w:hAnsi="Calibri Light" w:cs="Calibri Light"/>
+          <w:i/>
+          <w:iCs/>
+        </w:rPr>
+        <w:t>Arcanine</w:t>
+      </w:r>
+    </w:p>
+    <w:p>
+      <w:pPr>
+        <w:pStyle w:val="Body"/>
+        <w:ind w:left="720"/>
+        <w:rPr>
+          <w:rFonts w:ascii="Courier" w:eastAsia="Courier" w:hAnsi="Courier" w:cs="Courier"/>
+        </w:rPr>
+      </w:pPr>
+    </w:p>
+    <w:p>
+      <w:pPr>
+        <w:pStyle w:val="Body"/>
+        <w:ind w:left="720"/>
+        <w:rPr>
+          <w:rFonts w:ascii="Courier" w:eastAsia="Courier" w:hAnsi="Courier" w:cs="Courier"/>
+        </w:rPr>
+      </w:pPr>
+      <w:r>
+        <w:rPr>
+          <w:rFonts w:ascii="Courier" w:hAnsi="Courier"/>
+        </w:rPr>
+        <w:t>You chose Arcanine!</w:t>
+      </w:r>
+    </w:p>
+    <w:p>
+      <w:pPr>
+        <w:pStyle w:val="Body"/>
+        <w:ind w:left="720"/>
+        <w:rPr>
+          <w:rFonts w:ascii="Courier" w:eastAsia="Courier" w:hAnsi="Courier" w:cs="Courier"/>
+        </w:rPr>
+      </w:pPr>
+    </w:p>
+    <w:p>
+      <w:pPr>
+        <w:pStyle w:val="Body"/>
+        <w:ind w:left="720"/>
+        <w:rPr>
+          <w:rStyle w:val="None"/>
+          <w:rFonts w:ascii="Calibri Light" w:eastAsia="Calibri Light" w:hAnsi="Calibri Light" w:cs="Calibri Light"/>
+        </w:rPr>
+      </w:pPr>
+      <w:r>
+        <w:rPr>
+          <w:rFonts w:ascii="Courier" w:hAnsi="Courier"/>
+        </w:rPr>
+        <w:t>It</w:t>
+      </w:r>
+      <w:r>
+        <w:rPr>
+          <w:rStyle w:val="None"/>
+          <w:rFonts w:ascii="Courier" w:hAnsi="Courier"/>
+        </w:rPr>
+        <w:t>’</w:t>
+      </w:r>
+      <w:r>
+        <w:rPr>
+          <w:rFonts w:ascii="Courier" w:hAnsi="Courier"/>
+        </w:rPr>
+        <w:t>s a Pokemon battle between Arcanine and Zebstrika!  Go!</w:t>
+      </w:r>
+    </w:p>
+    <w:p>
+      <w:pPr>
+        <w:pStyle w:val="Body"/>
+        <w:rPr>
+          <w:rFonts w:ascii="Calibri Light" w:eastAsia="Calibri Light" w:hAnsi="Calibri Light" w:cs="Calibri Light"/>
+          <w:sz w:val="28"/>
+          <w:szCs w:val="28"/>
+        </w:rPr>
+      </w:pPr>
+    </w:p>
+    <w:p>
+      <w:pPr>
+        <w:pStyle w:val="Body"/>
+        <w:rPr>
+          <w:rFonts w:ascii="Calibri Light" w:eastAsia="Calibri Light" w:hAnsi="Calibri Light" w:cs="Calibri Light"/>
+          <w:sz w:val="28"/>
+          <w:szCs w:val="28"/>
+        </w:rPr>
+      </w:pPr>
+      <w:r>
+        <w:rPr>
+          <w:rStyle w:val="None"/>
+          <w:rFonts w:ascii="Calibri Light" w:eastAsia="Calibri Light" w:hAnsi="Calibri Light" w:cs="Calibri Light"/>
+          <w:i/>
+          <w:iCs/>
+          <w:sz w:val="28"/>
+          <w:szCs w:val="28"/>
+        </w:rPr>
+        <w:t xml:space="preserve">Call </w:t>
+      </w:r>
       <w:r>
         <w:rPr>
           <w:rStyle w:val="None"/>
@@ -445,9 +627,125 @@
           <w:sz w:val="28"/>
           <w:szCs w:val="28"/>
         </w:rPr>
-        <w:t>battleStart(</w:t>
-      </w:r>
-      <w:proofErr w:type="gramEnd"/>
+        <w:t>battleStart()</w:t>
+      </w:r>
+      <w:r>
+        <w:rPr>
+          <w:rStyle w:val="None"/>
+          <w:rFonts w:ascii="Calibri Light" w:eastAsia="Calibri Light" w:hAnsi="Calibri Light" w:cs="Calibri Light"/>
+          <w:i/>
+          <w:iCs/>
+          <w:sz w:val="28"/>
+          <w:szCs w:val="28"/>
+        </w:rPr>
+        <w:t xml:space="preserve"> from your </w:t>
+      </w:r>
+      <w:r>
+        <w:rPr>
+          <w:rStyle w:val="None"/>
+          <w:rFonts w:ascii="Courier New" w:eastAsia="Calibri Light" w:hAnsi="Courier New" w:cs="Courier New"/>
+          <w:iCs/>
+          <w:sz w:val="28"/>
+          <w:szCs w:val="28"/>
+        </w:rPr>
+        <w:t>main</w:t>
+      </w:r>
+      <w:r>
+        <w:rPr>
+          <w:rStyle w:val="None"/>
+          <w:rFonts w:ascii="Courier New" w:eastAsia="Calibri Light" w:hAnsi="Courier New" w:cs="Courier New"/>
+          <w:iCs/>
+          <w:sz w:val="28"/>
+          <w:szCs w:val="28"/>
+        </w:rPr>
+        <w:t>()</w:t>
+      </w:r>
+      <w:r>
+        <w:rPr>
+          <w:rStyle w:val="None"/>
+          <w:rFonts w:ascii="Calibri Light" w:eastAsia="Calibri Light" w:hAnsi="Calibri Light" w:cs="Calibri Light"/>
+          <w:i/>
+          <w:iCs/>
+          <w:sz w:val="28"/>
+          <w:szCs w:val="28"/>
+        </w:rPr>
+        <w:t xml:space="preserve"> method and store the name of the Pokemon in a variable.</w:t>
+      </w:r>
+    </w:p>
+    <w:p>
+      <w:pPr>
+        <w:pStyle w:val="Body"/>
+        <w:rPr>
+          <w:rFonts w:ascii="Calibri Light" w:eastAsia="Calibri Light" w:hAnsi="Calibri Light" w:cs="Calibri Light"/>
+          <w:sz w:val="28"/>
+          <w:szCs w:val="28"/>
+        </w:rPr>
+      </w:pPr>
+    </w:p>
+    <w:p>
+      <w:pPr>
+        <w:pStyle w:val="Body"/>
+      </w:pPr>
+    </w:p>
+    <w:p>
+      <w:pPr>
+        <w:pStyle w:val="Body"/>
+      </w:pPr>
+    </w:p>
+    <w:p>
+      <w:pPr>
+        <w:pStyle w:val="Body"/>
+        <w:rPr>
+          <w:rStyle w:val="None"/>
+          <w:rFonts w:ascii="Calibri Light" w:eastAsia="Calibri Light" w:hAnsi="Calibri Light" w:cs="Calibri Light"/>
+          <w:sz w:val="32"/>
+          <w:szCs w:val="32"/>
+        </w:rPr>
+      </w:pPr>
+      <w:r>
+        <w:rPr>
+          <w:rStyle w:val="None"/>
+          <w:rFonts w:ascii="Calibri Light" w:eastAsia="Calibri Light" w:hAnsi="Calibri Light" w:cs="Calibri Light"/>
+          <w:sz w:val="32"/>
+          <w:szCs w:val="32"/>
+        </w:rPr>
+        <w:t>Exercise 2 - Battle</w:t>
+      </w:r>
+    </w:p>
+    <w:p>
+      <w:pPr>
+        <w:pStyle w:val="Body"/>
+        <w:rPr>
+          <w:rStyle w:val="None"/>
+          <w:rFonts w:ascii="Calibri Light" w:eastAsia="Calibri Light" w:hAnsi="Calibri Light" w:cs="Calibri Light"/>
+          <w:sz w:val="32"/>
+          <w:szCs w:val="32"/>
+        </w:rPr>
+      </w:pPr>
+    </w:p>
+    <w:p>
+      <w:pPr>
+        <w:pStyle w:val="Body"/>
+        <w:rPr>
+          <w:rStyle w:val="None"/>
+          <w:rFonts w:ascii="Calibri Light" w:eastAsia="Calibri Light" w:hAnsi="Calibri Light" w:cs="Calibri Light"/>
+          <w:i/>
+          <w:iCs/>
+          <w:sz w:val="28"/>
+          <w:szCs w:val="28"/>
+        </w:rPr>
+      </w:pPr>
+      <w:r>
+        <w:rPr>
+          <w:rStyle w:val="None"/>
+          <w:rFonts w:ascii="Calibri Light" w:eastAsia="Calibri Light" w:hAnsi="Calibri Light" w:cs="Calibri Light"/>
+          <w:i/>
+          <w:iCs/>
+          <w:sz w:val="28"/>
+          <w:szCs w:val="28"/>
+        </w:rPr>
+        <w:t xml:space="preserve">Write a method called </w:t>
+      </w:r>
       <w:r>
         <w:rPr>
           <w:rStyle w:val="None"/>
@@ -457,210 +755,8 @@
           <w:sz w:val="28"/>
           <w:szCs w:val="28"/>
         </w:rPr>
-        <w:t>)</w:t>
-      </w:r>
-      <w:r>
-        <w:rPr>
-          <w:rStyle w:val="None"/>
-          <w:rFonts w:ascii="Calibri Light" w:eastAsia="Calibri Light" w:hAnsi="Calibri Light" w:cs="Calibri Light"/>
-          <w:b/>
-          <w:bCs/>
-          <w:i/>
-          <w:iCs/>
-          <w:sz w:val="28"/>
-          <w:szCs w:val="28"/>
-        </w:rPr>
-        <w:t xml:space="preserve"> </w:t>
-      </w:r>
-      <w:r>
-        <w:rPr>
-          <w:rStyle w:val="None"/>
-          <w:rFonts w:ascii="Calibri Light" w:eastAsia="Calibri Light" w:hAnsi="Calibri Light" w:cs="Calibri Light"/>
-          <w:i/>
-          <w:iCs/>
-          <w:sz w:val="28"/>
-          <w:szCs w:val="28"/>
-        </w:rPr>
-        <w:t>should also return the name of the Pokemon chosen. Your output should look something like this:</w:t>
-      </w:r>
-    </w:p>
-    <w:p>
-      <w:pPr>
-        <w:pStyle w:val="Body"/>
-        <w:rPr>
-          <w:rFonts w:ascii="Calibri Light" w:eastAsia="Calibri Light" w:hAnsi="Calibri Light" w:cs="Calibri Light"/>
-          <w:i/>
-          <w:iCs/>
-          <w:sz w:val="28"/>
-          <w:szCs w:val="28"/>
-        </w:rPr>
-      </w:pPr>
-    </w:p>
-    <w:p>
-      <w:pPr>
-        <w:pStyle w:val="Body"/>
-        <w:ind w:left="720"/>
-        <w:rPr>
-          <w:rFonts w:ascii="Courier" w:eastAsia="Courier" w:hAnsi="Courier" w:cs="Courier"/>
-        </w:rPr>
-      </w:pPr>
-      <w:r>
-        <w:rPr>
-          <w:rFonts w:ascii="Courier" w:hAnsi="Courier"/>
-        </w:rPr>
-        <w:t>Another trainer is issuing a challenge!</w:t>
-      </w:r>
-    </w:p>
-    <w:p>
-      <w:pPr>
-        <w:pStyle w:val="Body"/>
-        <w:ind w:left="720"/>
-        <w:rPr>
-          <w:rFonts w:ascii="Courier" w:eastAsia="Courier" w:hAnsi="Courier" w:cs="Courier"/>
-        </w:rPr>
-      </w:pPr>
-    </w:p>
-    <w:p>
-      <w:pPr>
-        <w:pStyle w:val="Body"/>
-        <w:ind w:left="720"/>
-        <w:rPr>
-          <w:rFonts w:ascii="Courier" w:eastAsia="Courier" w:hAnsi="Courier" w:cs="Courier"/>
-        </w:rPr>
-      </w:pPr>
-      <w:r>
-        <w:rPr>
-          <w:rFonts w:ascii="Courier" w:hAnsi="Courier"/>
-        </w:rPr>
-        <w:t>Zebstrika appeared.</w:t>
-      </w:r>
-    </w:p>
-    <w:p>
-      <w:pPr>
-        <w:pStyle w:val="Body"/>
-        <w:ind w:left="720"/>
-        <w:rPr>
-          <w:rFonts w:ascii="Courier" w:eastAsia="Courier" w:hAnsi="Courier" w:cs="Courier"/>
-        </w:rPr>
-      </w:pPr>
-    </w:p>
-    <w:p>
-      <w:pPr>
-        <w:pStyle w:val="Body"/>
-        <w:ind w:left="720"/>
-        <w:rPr>
-          <w:rFonts w:ascii="Courier" w:eastAsia="Courier" w:hAnsi="Courier" w:cs="Courier"/>
-        </w:rPr>
-      </w:pPr>
-      <w:r>
-        <w:rPr>
-          <w:rFonts w:ascii="Courier" w:hAnsi="Courier"/>
-        </w:rPr>
-        <w:t xml:space="preserve">Which Pokemon do you choose? </w:t>
-      </w:r>
-      <w:r>
-        <w:rPr>
-          <w:rStyle w:val="None"/>
-          <w:rFonts w:ascii="Calibri Light" w:eastAsia="Calibri Light" w:hAnsi="Calibri Light" w:cs="Calibri Light"/>
-          <w:i/>
-          <w:iCs/>
-        </w:rPr>
-        <w:t>Arcanine</w:t>
-      </w:r>
-    </w:p>
-    <w:p>
-      <w:pPr>
-        <w:pStyle w:val="Body"/>
-        <w:ind w:left="720"/>
-        <w:rPr>
-          <w:rFonts w:ascii="Courier" w:eastAsia="Courier" w:hAnsi="Courier" w:cs="Courier"/>
-        </w:rPr>
-      </w:pPr>
-    </w:p>
-    <w:p>
-      <w:pPr>
-        <w:pStyle w:val="Body"/>
-        <w:ind w:left="720"/>
-        <w:rPr>
-          <w:rFonts w:ascii="Courier" w:eastAsia="Courier" w:hAnsi="Courier" w:cs="Courier"/>
-        </w:rPr>
-      </w:pPr>
-      <w:r>
-        <w:rPr>
-          <w:rFonts w:ascii="Courier" w:hAnsi="Courier"/>
-        </w:rPr>
-        <w:t>You chose Arcanine!</w:t>
-      </w:r>
-    </w:p>
-    <w:p>
-      <w:pPr>
-        <w:pStyle w:val="Body"/>
-        <w:ind w:left="720"/>
-        <w:rPr>
-          <w:rFonts w:ascii="Courier" w:eastAsia="Courier" w:hAnsi="Courier" w:cs="Courier"/>
-        </w:rPr>
-      </w:pPr>
-    </w:p>
-    <w:p>
-      <w:pPr>
-        <w:pStyle w:val="Body"/>
-        <w:ind w:left="720"/>
-        <w:rPr>
-          <w:rStyle w:val="None"/>
-          <w:rFonts w:ascii="Calibri Light" w:eastAsia="Calibri Light" w:hAnsi="Calibri Light" w:cs="Calibri Light"/>
-        </w:rPr>
-      </w:pPr>
-      <w:r>
-        <w:rPr>
-          <w:rFonts w:ascii="Courier" w:hAnsi="Courier"/>
-        </w:rPr>
-        <w:t>It</w:t>
-      </w:r>
-      <w:r>
-        <w:rPr>
-          <w:rStyle w:val="None"/>
-          <w:rFonts w:ascii="Courier" w:hAnsi="Courier"/>
-        </w:rPr>
-        <w:t>’</w:t>
-      </w:r>
-      <w:r>
-        <w:rPr>
-          <w:rFonts w:ascii="Courier" w:hAnsi="Courier"/>
-        </w:rPr>
-        <w:t>s a Pokemon battle between Arcanine and Zebstrika!  Go!</w:t>
-      </w:r>
-    </w:p>
-    <w:p>
-      <w:pPr>
-        <w:pStyle w:val="Body"/>
-        <w:rPr>
-          <w:rFonts w:ascii="Calibri Light" w:eastAsia="Calibri Light" w:hAnsi="Calibri Light" w:cs="Calibri Light"/>
-          <w:sz w:val="28"/>
-          <w:szCs w:val="28"/>
-        </w:rPr>
-      </w:pPr>
-    </w:p>
-    <w:p>
-      <w:pPr>
-        <w:pStyle w:val="Body"/>
-        <w:rPr>
-          <w:rFonts w:ascii="Calibri Light" w:eastAsia="Calibri Light" w:hAnsi="Calibri Light" w:cs="Calibri Light"/>
-          <w:sz w:val="28"/>
-          <w:szCs w:val="28"/>
-        </w:rPr>
-      </w:pPr>
-      <w:r>
-        <w:rPr>
-          <w:rStyle w:val="None"/>
-          <w:rFonts w:ascii="Calibri Light" w:eastAsia="Calibri Light" w:hAnsi="Calibri Light" w:cs="Calibri Light"/>
-          <w:i/>
-          <w:iCs/>
-          <w:sz w:val="28"/>
-          <w:szCs w:val="28"/>
-        </w:rPr>
-        <w:t xml:space="preserve">Call </w:t>
-      </w:r>
-      <w:proofErr w:type="gramStart"/>
+        <w:t>damage</w:t>
+      </w:r>
       <w:r>
         <w:rPr>
           <w:rStyle w:val="None"/>
@@ -670,30 +766,28 @@
           <w:sz w:val="28"/>
           <w:szCs w:val="28"/>
         </w:rPr>
-        <w:t>battleStart(</w:t>
-      </w:r>
-      <w:proofErr w:type="gramEnd"/>
+        <w:t>()</w:t>
+      </w:r>
+      <w:r>
+        <w:rPr>
+          <w:rStyle w:val="None"/>
+          <w:rFonts w:ascii="Calibri Light" w:eastAsia="Calibri Light" w:hAnsi="Calibri Light" w:cs="Calibri Light"/>
+          <w:i/>
+          <w:iCs/>
+          <w:sz w:val="28"/>
+          <w:szCs w:val="28"/>
+        </w:rPr>
+        <w:t xml:space="preserve"> that takes a Pokemon’s name as a parameter and returns the about of HP after damage has been done. </w:t>
+      </w:r>
       <w:r>
         <w:rPr>
           <w:rStyle w:val="None"/>
           <w:rFonts w:ascii="Courier New" w:eastAsia="Calibri Light" w:hAnsi="Courier New" w:cs="Courier New"/>
-          <w:bCs/>
-          <w:iCs/>
-          <w:sz w:val="28"/>
-          <w:szCs w:val="28"/>
-        </w:rPr>
-        <w:t>)</w:t>
-      </w:r>
-      <w:r>
-        <w:rPr>
-          <w:rStyle w:val="None"/>
-          <w:rFonts w:ascii="Calibri Light" w:eastAsia="Calibri Light" w:hAnsi="Calibri Light" w:cs="Calibri Light"/>
-          <w:i/>
-          <w:iCs/>
-          <w:sz w:val="28"/>
-          <w:szCs w:val="28"/>
-        </w:rPr>
-        <w:t xml:space="preserve"> from your </w:t>
+          <w:iCs/>
+          <w:sz w:val="28"/>
+          <w:szCs w:val="28"/>
+        </w:rPr>
+        <w:t>d</w:t>
       </w:r>
       <w:r>
         <w:rPr>
@@ -703,7 +797,7 @@
           <w:sz w:val="28"/>
           <w:szCs w:val="28"/>
         </w:rPr>
-        <w:t>main</w:t>
+        <w:t>amage</w:t>
       </w:r>
       <w:r>
         <w:rPr>
@@ -714,180 +808,6 @@
           <w:szCs w:val="28"/>
         </w:rPr>
         <w:t>()</w:t>
-      </w:r>
-      <w:r>
-        <w:rPr>
-          <w:rStyle w:val="None"/>
-          <w:rFonts w:ascii="Calibri Light" w:eastAsia="Calibri Light" w:hAnsi="Calibri Light" w:cs="Calibri Light"/>
-          <w:i/>
-          <w:iCs/>
-          <w:sz w:val="28"/>
-          <w:szCs w:val="28"/>
-        </w:rPr>
-        <w:t xml:space="preserve"> method and store the name of the Pokemon in a variable.</w:t>
-      </w:r>
-    </w:p>
-    <w:p>
-      <w:pPr>
-        <w:pStyle w:val="Body"/>
-        <w:rPr>
-          <w:rFonts w:ascii="Calibri Light" w:eastAsia="Calibri Light" w:hAnsi="Calibri Light" w:cs="Calibri Light"/>
-          <w:sz w:val="28"/>
-          <w:szCs w:val="28"/>
-        </w:rPr>
-      </w:pPr>
-    </w:p>
-    <w:p>
-      <w:pPr>
-        <w:pStyle w:val="Body"/>
-      </w:pPr>
-    </w:p>
-    <w:p>
-      <w:pPr>
-        <w:pStyle w:val="Body"/>
-      </w:pPr>
-    </w:p>
-    <w:p>
-      <w:pPr>
-        <w:pStyle w:val="Body"/>
-        <w:rPr>
-          <w:rStyle w:val="None"/>
-          <w:rFonts w:ascii="Calibri Light" w:eastAsia="Calibri Light" w:hAnsi="Calibri Light" w:cs="Calibri Light"/>
-          <w:sz w:val="32"/>
-          <w:szCs w:val="32"/>
-        </w:rPr>
-      </w:pPr>
-      <w:r>
-        <w:rPr>
-          <w:rStyle w:val="None"/>
-          <w:rFonts w:ascii="Calibri Light" w:eastAsia="Calibri Light" w:hAnsi="Calibri Light" w:cs="Calibri Light"/>
-          <w:sz w:val="32"/>
-          <w:szCs w:val="32"/>
-        </w:rPr>
-        <w:t>Exercise 2 - Battle</w:t>
-      </w:r>
-    </w:p>
-    <w:p>
-      <w:pPr>
-        <w:pStyle w:val="Body"/>
-        <w:rPr>
-          <w:rStyle w:val="None"/>
-          <w:rFonts w:ascii="Calibri Light" w:eastAsia="Calibri Light" w:hAnsi="Calibri Light" w:cs="Calibri Light"/>
-          <w:sz w:val="32"/>
-          <w:szCs w:val="32"/>
-        </w:rPr>
-      </w:pPr>
-    </w:p>
-    <w:p>
-      <w:pPr>
-        <w:pStyle w:val="Body"/>
-        <w:rPr>
-          <w:rStyle w:val="None"/>
-          <w:rFonts w:ascii="Calibri Light" w:eastAsia="Calibri Light" w:hAnsi="Calibri Light" w:cs="Calibri Light"/>
-          <w:i/>
-          <w:iCs/>
-          <w:sz w:val="28"/>
-          <w:szCs w:val="28"/>
-        </w:rPr>
-      </w:pPr>
-      <w:r>
-        <w:rPr>
-          <w:rStyle w:val="None"/>
-          <w:rFonts w:ascii="Calibri Light" w:eastAsia="Calibri Light" w:hAnsi="Calibri Light" w:cs="Calibri Light"/>
-          <w:i/>
-          <w:iCs/>
-          <w:sz w:val="28"/>
-          <w:szCs w:val="28"/>
-        </w:rPr>
-        <w:t xml:space="preserve">Write a method called </w:t>
-      </w:r>
-      <w:proofErr w:type="gramStart"/>
-      <w:r>
-        <w:rPr>
-          <w:rStyle w:val="None"/>
-          <w:rFonts w:ascii="Courier New" w:eastAsia="Calibri Light" w:hAnsi="Courier New" w:cs="Courier New"/>
-          <w:bCs/>
-          <w:iCs/>
-          <w:sz w:val="28"/>
-          <w:szCs w:val="28"/>
-        </w:rPr>
-        <w:t>damage</w:t>
-      </w:r>
-      <w:r>
-        <w:rPr>
-          <w:rStyle w:val="None"/>
-          <w:rFonts w:ascii="Courier New" w:eastAsia="Calibri Light" w:hAnsi="Courier New" w:cs="Courier New"/>
-          <w:bCs/>
-          <w:iCs/>
-          <w:sz w:val="28"/>
-          <w:szCs w:val="28"/>
-        </w:rPr>
-        <w:t>(</w:t>
-      </w:r>
-      <w:proofErr w:type="gramEnd"/>
-      <w:r>
-        <w:rPr>
-          <w:rStyle w:val="None"/>
-          <w:rFonts w:ascii="Courier New" w:eastAsia="Calibri Light" w:hAnsi="Courier New" w:cs="Courier New"/>
-          <w:bCs/>
-          <w:iCs/>
-          <w:sz w:val="28"/>
-          <w:szCs w:val="28"/>
-        </w:rPr>
-        <w:t>)</w:t>
-      </w:r>
-      <w:r>
-        <w:rPr>
-          <w:rStyle w:val="None"/>
-          <w:rFonts w:ascii="Calibri Light" w:eastAsia="Calibri Light" w:hAnsi="Calibri Light" w:cs="Calibri Light"/>
-          <w:i/>
-          <w:iCs/>
-          <w:sz w:val="28"/>
-          <w:szCs w:val="28"/>
-        </w:rPr>
-        <w:t xml:space="preserve"> that takes a Pokemon’s name as a parameter and returns the about of HP after damage has been done. </w:t>
-      </w:r>
-      <w:proofErr w:type="gramStart"/>
-      <w:r>
-        <w:rPr>
-          <w:rStyle w:val="None"/>
-          <w:rFonts w:ascii="Courier New" w:eastAsia="Calibri Light" w:hAnsi="Courier New" w:cs="Courier New"/>
-          <w:iCs/>
-          <w:sz w:val="28"/>
-          <w:szCs w:val="28"/>
-        </w:rPr>
-        <w:t>d</w:t>
-      </w:r>
-      <w:r>
-        <w:rPr>
-          <w:rStyle w:val="None"/>
-          <w:rFonts w:ascii="Courier New" w:eastAsia="Calibri Light" w:hAnsi="Courier New" w:cs="Courier New"/>
-          <w:iCs/>
-          <w:sz w:val="28"/>
-          <w:szCs w:val="28"/>
-        </w:rPr>
-        <w:t>amage</w:t>
-      </w:r>
-      <w:r>
-        <w:rPr>
-          <w:rStyle w:val="None"/>
-          <w:rFonts w:ascii="Courier New" w:eastAsia="Calibri Light" w:hAnsi="Courier New" w:cs="Courier New"/>
-          <w:iCs/>
-          <w:sz w:val="28"/>
-          <w:szCs w:val="28"/>
-        </w:rPr>
-        <w:t>(</w:t>
-      </w:r>
-      <w:proofErr w:type="gramEnd"/>
-      <w:r>
-        <w:rPr>
-          <w:rStyle w:val="None"/>
-          <w:rFonts w:ascii="Courier New" w:eastAsia="Calibri Light" w:hAnsi="Courier New" w:cs="Courier New"/>
-          <w:iCs/>
-          <w:sz w:val="28"/>
-          <w:szCs w:val="28"/>
-        </w:rPr>
-        <w:t>)</w:t>
       </w:r>
       <w:r>
         <w:rPr>
@@ -960,7 +880,21 @@
                   <w:rPr>
                     <w:rFonts w:ascii="Cambria Math" w:hAnsi="Cambria Math"/>
                   </w:rPr>
-                  <m:t>2*Level*10</m:t>
+                  <m:t>2*Level</m:t>
+                </m:r>
+                <m:r>
+                  <w:rPr>
+                    <w:rFonts w:ascii="Cambria Math" w:hAnsi="Cambria Math"/>
+                  </w:rPr>
+                  <m:t>+</m:t>
+                </m:r>
+                <w:bookmarkStart w:id="0" w:name="_GoBack"/>
+                <w:bookmarkEnd w:id="0"/>
+                <m:r>
+                  <w:rPr>
+                    <w:rFonts w:ascii="Cambria Math" w:hAnsi="Cambria Math"/>
+                  </w:rPr>
+                  <m:t>10</m:t>
                 </m:r>
               </m:num>
               <m:den>
@@ -978,8 +912,6 @@
               </w:rPr>
               <m:t>+</m:t>
             </m:r>
-            <w:bookmarkStart w:id="0" w:name="_GoBack"/>
-            <w:bookmarkEnd w:id="0"/>
             <m:f>
               <m:fPr>
                 <m:ctrlPr>
@@ -1322,35 +1254,21 @@
         <w:rPr>
           <w:rFonts w:ascii="Courier New" w:hAnsi="Courier New"/>
         </w:rPr>
-        <w:t xml:space="preserve">Arcanine sustained 10 points </w:t>
-      </w:r>
-      <w:proofErr w:type="gramStart"/>
+        <w:t xml:space="preserve">Arcanine sustained 10 points damage.  </w:t>
+      </w:r>
+    </w:p>
+    <w:p>
+      <w:pPr>
+        <w:pStyle w:val="Body"/>
+        <w:ind w:left="785"/>
+        <w:rPr>
+          <w:rFonts w:ascii="Courier New" w:eastAsia="Courier New" w:hAnsi="Courier New" w:cs="Courier New"/>
+        </w:rPr>
+      </w:pPr>
       <w:r>
         <w:rPr>
           <w:rFonts w:ascii="Courier New" w:hAnsi="Courier New"/>
         </w:rPr>
-        <w:t>damage</w:t>
-      </w:r>
-      <w:proofErr w:type="gramEnd"/>
-      <w:r>
-        <w:rPr>
-          <w:rFonts w:ascii="Courier New" w:hAnsi="Courier New"/>
-        </w:rPr>
-        <w:t xml:space="preserve">.  </w:t>
-      </w:r>
-    </w:p>
-    <w:p>
-      <w:pPr>
-        <w:pStyle w:val="Body"/>
-        <w:ind w:left="785"/>
-        <w:rPr>
-          <w:rFonts w:ascii="Courier New" w:eastAsia="Courier New" w:hAnsi="Courier New" w:cs="Courier New"/>
-        </w:rPr>
-      </w:pPr>
-      <w:r>
-        <w:rPr>
-          <w:rFonts w:ascii="Courier New" w:hAnsi="Courier New"/>
-        </w:rPr>
         <w:t>HP, after damage, are now 70.</w:t>
       </w:r>
     </w:p>
@@ -1396,7 +1314,6 @@
         </w:rPr>
         <w:t xml:space="preserve"> </w:t>
       </w:r>
-      <w:proofErr w:type="gramStart"/>
       <w:r>
         <w:rPr>
           <w:rStyle w:val="None"/>
@@ -1417,9 +1334,166 @@
           <w:sz w:val="28"/>
           <w:szCs w:val="28"/>
         </w:rPr>
-        <w:t>(</w:t>
-      </w:r>
-      <w:proofErr w:type="gramEnd"/>
+        <w:t>()</w:t>
+      </w:r>
+      <w:r>
+        <w:rPr>
+          <w:rStyle w:val="None"/>
+          <w:rFonts w:ascii="Calibri Light" w:eastAsia="Calibri Light" w:hAnsi="Calibri Light" w:cs="Calibri Light"/>
+          <w:i/>
+          <w:iCs/>
+          <w:sz w:val="28"/>
+          <w:szCs w:val="28"/>
+        </w:rPr>
+        <w:t xml:space="preserve"> from your </w:t>
+      </w:r>
+      <w:r>
+        <w:rPr>
+          <w:rStyle w:val="None"/>
+          <w:rFonts w:ascii="Courier New" w:eastAsia="Calibri Light" w:hAnsi="Courier New" w:cs="Courier New"/>
+          <w:iCs/>
+          <w:sz w:val="28"/>
+          <w:szCs w:val="28"/>
+        </w:rPr>
+        <w:t>main</w:t>
+      </w:r>
+      <w:r>
+        <w:rPr>
+          <w:rStyle w:val="None"/>
+          <w:rFonts w:ascii="Courier New" w:eastAsia="Calibri Light" w:hAnsi="Courier New" w:cs="Courier New"/>
+          <w:iCs/>
+          <w:sz w:val="28"/>
+          <w:szCs w:val="28"/>
+        </w:rPr>
+        <w:t>()</w:t>
+      </w:r>
+      <w:r>
+        <w:rPr>
+          <w:rStyle w:val="None"/>
+          <w:rFonts w:ascii="Calibri Light" w:eastAsia="Calibri Light" w:hAnsi="Calibri Light" w:cs="Calibri Light"/>
+          <w:i/>
+          <w:iCs/>
+          <w:sz w:val="28"/>
+          <w:szCs w:val="28"/>
+        </w:rPr>
+        <w:t xml:space="preserve"> method with the Pokemon’s name from Exercise 1 and store the return value (HP) in a variable.</w:t>
+      </w:r>
+    </w:p>
+    <w:p>
+      <w:pPr>
+        <w:pStyle w:val="Body"/>
+        <w:rPr>
+          <w:rFonts w:ascii="Calibri Light" w:eastAsia="Calibri Light" w:hAnsi="Calibri Light" w:cs="Calibri Light"/>
+          <w:sz w:val="28"/>
+          <w:szCs w:val="28"/>
+        </w:rPr>
+      </w:pPr>
+    </w:p>
+    <w:p>
+      <w:pPr>
+        <w:pStyle w:val="Body"/>
+      </w:pPr>
+    </w:p>
+    <w:p>
+      <w:pPr>
+        <w:pStyle w:val="Body"/>
+      </w:pPr>
+    </w:p>
+    <w:p>
+      <w:pPr>
+        <w:pStyle w:val="Body"/>
+      </w:pPr>
+    </w:p>
+    <w:p>
+      <w:pPr>
+        <w:pStyle w:val="Body"/>
+      </w:pPr>
+    </w:p>
+    <w:p>
+      <w:pPr>
+        <w:pStyle w:val="Body"/>
+      </w:pPr>
+    </w:p>
+    <w:p>
+      <w:pPr>
+        <w:pStyle w:val="Body"/>
+      </w:pPr>
+    </w:p>
+    <w:p>
+      <w:pPr>
+        <w:pStyle w:val="Body"/>
+      </w:pPr>
+    </w:p>
+    <w:p>
+      <w:pPr>
+        <w:pStyle w:val="Body"/>
+      </w:pPr>
+    </w:p>
+    <w:p>
+      <w:pPr>
+        <w:pStyle w:val="Body"/>
+      </w:pPr>
+    </w:p>
+    <w:p>
+      <w:pPr>
+        <w:pStyle w:val="Body"/>
+      </w:pPr>
+    </w:p>
+    <w:p>
+      <w:pPr>
+        <w:pStyle w:val="Body"/>
+        <w:rPr>
+          <w:rStyle w:val="None"/>
+          <w:rFonts w:ascii="Calibri Light" w:eastAsia="Calibri Light" w:hAnsi="Calibri Light" w:cs="Calibri Light"/>
+          <w:sz w:val="32"/>
+          <w:szCs w:val="32"/>
+        </w:rPr>
+      </w:pPr>
+      <w:r>
+        <w:rPr>
+          <w:rStyle w:val="None"/>
+          <w:rFonts w:ascii="Calibri Light" w:eastAsia="Calibri Light" w:hAnsi="Calibri Light" w:cs="Calibri Light"/>
+          <w:sz w:val="32"/>
+          <w:szCs w:val="32"/>
+        </w:rPr>
+        <w:t>Exercise 3 - Summary</w:t>
+      </w:r>
+    </w:p>
+    <w:p>
+      <w:pPr>
+        <w:pStyle w:val="Body"/>
+        <w:rPr>
+          <w:rStyle w:val="None"/>
+          <w:rFonts w:ascii="Calibri Light" w:eastAsia="Calibri Light" w:hAnsi="Calibri Light" w:cs="Calibri Light"/>
+          <w:sz w:val="32"/>
+          <w:szCs w:val="32"/>
+        </w:rPr>
+      </w:pPr>
+    </w:p>
+    <w:p>
+      <w:pPr>
+        <w:pStyle w:val="Body"/>
+        <w:rPr>
+          <w:rStyle w:val="None"/>
+          <w:rFonts w:ascii="Calibri Light" w:eastAsia="Calibri Light" w:hAnsi="Calibri Light" w:cs="Calibri Light"/>
+          <w:i/>
+          <w:iCs/>
+          <w:sz w:val="28"/>
+          <w:szCs w:val="28"/>
+        </w:rPr>
+      </w:pPr>
+      <w:r>
+        <w:rPr>
+          <w:rStyle w:val="None"/>
+          <w:rFonts w:ascii="Calibri Light" w:eastAsia="Calibri Light" w:hAnsi="Calibri Light" w:cs="Calibri Light"/>
+          <w:i/>
+          <w:iCs/>
+          <w:sz w:val="28"/>
+          <w:szCs w:val="28"/>
+        </w:rPr>
+        <w:lastRenderedPageBreak/>
+        <w:t xml:space="preserve">Write a method called </w:t>
+      </w:r>
       <w:r>
         <w:rPr>
           <w:rStyle w:val="None"/>
@@ -1429,167 +1503,8 @@
           <w:sz w:val="28"/>
           <w:szCs w:val="28"/>
         </w:rPr>
-        <w:t>)</w:t>
-      </w:r>
-      <w:r>
-        <w:rPr>
-          <w:rStyle w:val="None"/>
-          <w:rFonts w:ascii="Calibri Light" w:eastAsia="Calibri Light" w:hAnsi="Calibri Light" w:cs="Calibri Light"/>
-          <w:i/>
-          <w:iCs/>
-          <w:sz w:val="28"/>
-          <w:szCs w:val="28"/>
-        </w:rPr>
-        <w:t xml:space="preserve"> from your </w:t>
-      </w:r>
-      <w:r>
-        <w:rPr>
-          <w:rStyle w:val="None"/>
-          <w:rFonts w:ascii="Courier New" w:eastAsia="Calibri Light" w:hAnsi="Courier New" w:cs="Courier New"/>
-          <w:iCs/>
-          <w:sz w:val="28"/>
-          <w:szCs w:val="28"/>
-        </w:rPr>
-        <w:t>main</w:t>
-      </w:r>
-      <w:r>
-        <w:rPr>
-          <w:rStyle w:val="None"/>
-          <w:rFonts w:ascii="Courier New" w:eastAsia="Calibri Light" w:hAnsi="Courier New" w:cs="Courier New"/>
-          <w:iCs/>
-          <w:sz w:val="28"/>
-          <w:szCs w:val="28"/>
-        </w:rPr>
-        <w:t>()</w:t>
-      </w:r>
-      <w:r>
-        <w:rPr>
-          <w:rStyle w:val="None"/>
-          <w:rFonts w:ascii="Calibri Light" w:eastAsia="Calibri Light" w:hAnsi="Calibri Light" w:cs="Calibri Light"/>
-          <w:i/>
-          <w:iCs/>
-          <w:sz w:val="28"/>
-          <w:szCs w:val="28"/>
-        </w:rPr>
-        <w:t xml:space="preserve"> method with the Pokemon’s name from Exercise 1 and store the return value (HP) in a variable.</w:t>
-      </w:r>
-    </w:p>
-    <w:p>
-      <w:pPr>
-        <w:pStyle w:val="Body"/>
-        <w:rPr>
-          <w:rFonts w:ascii="Calibri Light" w:eastAsia="Calibri Light" w:hAnsi="Calibri Light" w:cs="Calibri Light"/>
-          <w:sz w:val="28"/>
-          <w:szCs w:val="28"/>
-        </w:rPr>
-      </w:pPr>
-    </w:p>
-    <w:p>
-      <w:pPr>
-        <w:pStyle w:val="Body"/>
-      </w:pPr>
-    </w:p>
-    <w:p>
-      <w:pPr>
-        <w:pStyle w:val="Body"/>
-      </w:pPr>
-    </w:p>
-    <w:p>
-      <w:pPr>
-        <w:pStyle w:val="Body"/>
-      </w:pPr>
-    </w:p>
-    <w:p>
-      <w:pPr>
-        <w:pStyle w:val="Body"/>
-      </w:pPr>
-    </w:p>
-    <w:p>
-      <w:pPr>
-        <w:pStyle w:val="Body"/>
-      </w:pPr>
-    </w:p>
-    <w:p>
-      <w:pPr>
-        <w:pStyle w:val="Body"/>
-      </w:pPr>
-    </w:p>
-    <w:p>
-      <w:pPr>
-        <w:pStyle w:val="Body"/>
-      </w:pPr>
-    </w:p>
-    <w:p>
-      <w:pPr>
-        <w:pStyle w:val="Body"/>
-      </w:pPr>
-    </w:p>
-    <w:p>
-      <w:pPr>
-        <w:pStyle w:val="Body"/>
-      </w:pPr>
-    </w:p>
-    <w:p>
-      <w:pPr>
-        <w:pStyle w:val="Body"/>
-      </w:pPr>
-    </w:p>
-    <w:p>
-      <w:pPr>
-        <w:pStyle w:val="Body"/>
-        <w:rPr>
-          <w:rStyle w:val="None"/>
-          <w:rFonts w:ascii="Calibri Light" w:eastAsia="Calibri Light" w:hAnsi="Calibri Light" w:cs="Calibri Light"/>
-          <w:sz w:val="32"/>
-          <w:szCs w:val="32"/>
-        </w:rPr>
-      </w:pPr>
-      <w:r>
-        <w:rPr>
-          <w:rStyle w:val="None"/>
-          <w:rFonts w:ascii="Calibri Light" w:eastAsia="Calibri Light" w:hAnsi="Calibri Light" w:cs="Calibri Light"/>
-          <w:sz w:val="32"/>
-          <w:szCs w:val="32"/>
-        </w:rPr>
-        <w:t>Exercise 3 - Summary</w:t>
-      </w:r>
-    </w:p>
-    <w:p>
-      <w:pPr>
-        <w:pStyle w:val="Body"/>
-        <w:rPr>
-          <w:rStyle w:val="None"/>
-          <w:rFonts w:ascii="Calibri Light" w:eastAsia="Calibri Light" w:hAnsi="Calibri Light" w:cs="Calibri Light"/>
-          <w:sz w:val="32"/>
-          <w:szCs w:val="32"/>
-        </w:rPr>
-      </w:pPr>
-    </w:p>
-    <w:p>
-      <w:pPr>
-        <w:pStyle w:val="Body"/>
-        <w:rPr>
-          <w:rStyle w:val="None"/>
-          <w:rFonts w:ascii="Calibri Light" w:eastAsia="Calibri Light" w:hAnsi="Calibri Light" w:cs="Calibri Light"/>
-          <w:i/>
-          <w:iCs/>
-          <w:sz w:val="28"/>
-          <w:szCs w:val="28"/>
-        </w:rPr>
-      </w:pPr>
-      <w:r>
-        <w:rPr>
-          <w:rStyle w:val="None"/>
-          <w:rFonts w:ascii="Calibri Light" w:eastAsia="Calibri Light" w:hAnsi="Calibri Light" w:cs="Calibri Light"/>
-          <w:i/>
-          <w:iCs/>
-          <w:sz w:val="28"/>
-          <w:szCs w:val="28"/>
-        </w:rPr>
-        <w:lastRenderedPageBreak/>
-        <w:t xml:space="preserve">Write a method called </w:t>
-      </w:r>
-      <w:proofErr w:type="gramStart"/>
+        <w:t>statsTable</w:t>
+      </w:r>
       <w:r>
         <w:rPr>
           <w:rStyle w:val="None"/>
@@ -1599,30 +1514,7 @@
           <w:sz w:val="28"/>
           <w:szCs w:val="28"/>
         </w:rPr>
-        <w:t>statsTable</w:t>
-      </w:r>
-      <w:r>
-        <w:rPr>
-          <w:rStyle w:val="None"/>
-          <w:rFonts w:ascii="Courier New" w:eastAsia="Calibri Light" w:hAnsi="Courier New" w:cs="Courier New"/>
-          <w:bCs/>
-          <w:iCs/>
-          <w:sz w:val="28"/>
-          <w:szCs w:val="28"/>
-        </w:rPr>
-        <w:t>(</w:t>
-      </w:r>
-      <w:proofErr w:type="gramEnd"/>
-      <w:r>
-        <w:rPr>
-          <w:rStyle w:val="None"/>
-          <w:rFonts w:ascii="Courier New" w:eastAsia="Calibri Light" w:hAnsi="Courier New" w:cs="Courier New"/>
-          <w:bCs/>
-          <w:iCs/>
-          <w:sz w:val="28"/>
-          <w:szCs w:val="28"/>
-        </w:rPr>
-        <w:t>)</w:t>
+        <w:t>()</w:t>
       </w:r>
       <w:r>
         <w:rPr>
@@ -2013,7 +1905,6 @@
         </w:rPr>
         <w:t xml:space="preserve">Call </w:t>
       </w:r>
-      <w:proofErr w:type="gramStart"/>
       <w:r>
         <w:rPr>
           <w:rStyle w:val="None"/>
@@ -2034,19 +1925,7 @@
           <w:sz w:val="28"/>
           <w:szCs w:val="28"/>
         </w:rPr>
-        <w:t>(</w:t>
-      </w:r>
-      <w:proofErr w:type="gramEnd"/>
-      <w:r>
-        <w:rPr>
-          <w:rStyle w:val="None"/>
-          <w:rFonts w:ascii="Courier New" w:eastAsia="Calibri Light" w:hAnsi="Courier New" w:cs="Courier New"/>
-          <w:bCs/>
-          <w:iCs/>
-          <w:sz w:val="28"/>
-          <w:szCs w:val="28"/>
-        </w:rPr>
-        <w:t>)</w:t>
+        <w:t>()</w:t>
       </w:r>
       <w:r>
         <w:rPr>
@@ -2214,7 +2093,6 @@
           <w:szCs w:val="28"/>
         </w:rPr>
       </w:pPr>
-      <w:proofErr w:type="gramStart"/>
       <w:r>
         <w:rPr>
           <w:rStyle w:val="None"/>
@@ -2233,18 +2111,7 @@
           <w:sz w:val="28"/>
           <w:szCs w:val="28"/>
         </w:rPr>
-        <w:t>(</w:t>
-      </w:r>
-      <w:proofErr w:type="gramEnd"/>
-      <w:r>
-        <w:rPr>
-          <w:rStyle w:val="None"/>
-          <w:rFonts w:ascii="Courier New" w:eastAsia="Calibri Light" w:hAnsi="Courier New" w:cs="Courier New"/>
-          <w:iCs/>
-          <w:sz w:val="28"/>
-          <w:szCs w:val="28"/>
-        </w:rPr>
-        <w:t>)</w:t>
+        <w:t>()</w:t>
       </w:r>
     </w:p>
     <w:p>
@@ -2262,7 +2129,6 @@
           <w:szCs w:val="28"/>
         </w:rPr>
       </w:pPr>
-      <w:proofErr w:type="gramStart"/>
       <w:r>
         <w:rPr>
           <w:rStyle w:val="None"/>
@@ -2281,18 +2147,7 @@
           <w:sz w:val="28"/>
           <w:szCs w:val="28"/>
         </w:rPr>
-        <w:t>(</w:t>
-      </w:r>
-      <w:proofErr w:type="gramEnd"/>
-      <w:r>
-        <w:rPr>
-          <w:rStyle w:val="None"/>
-          <w:rFonts w:ascii="Courier New" w:eastAsia="Calibri Light" w:hAnsi="Courier New" w:cs="Courier New"/>
-          <w:iCs/>
-          <w:sz w:val="28"/>
-          <w:szCs w:val="28"/>
-        </w:rPr>
-        <w:t>)</w:t>
+        <w:t>()</w:t>
       </w:r>
     </w:p>
     <w:p>
@@ -2310,7 +2165,6 @@
           <w:szCs w:val="28"/>
         </w:rPr>
       </w:pPr>
-      <w:proofErr w:type="gramStart"/>
       <w:r>
         <w:rPr>
           <w:rStyle w:val="None"/>
@@ -2330,18 +2184,7 @@
           <w:sz w:val="28"/>
           <w:szCs w:val="28"/>
         </w:rPr>
-        <w:t>(</w:t>
-      </w:r>
-      <w:proofErr w:type="gramEnd"/>
-      <w:r>
-        <w:rPr>
-          <w:rStyle w:val="None"/>
-          <w:rFonts w:ascii="Courier New" w:eastAsia="Calibri Light" w:hAnsi="Courier New" w:cs="Courier New"/>
-          <w:iCs/>
-          <w:sz w:val="28"/>
-          <w:szCs w:val="28"/>
-        </w:rPr>
-        <w:t>)</w:t>
+        <w:t>()</w:t>
       </w:r>
     </w:p>
     <w:p>
@@ -2380,7 +2223,6 @@
         </w:rPr>
         <w:t xml:space="preserve">These methods should all be called in </w:t>
       </w:r>
-      <w:proofErr w:type="gramStart"/>
       <w:r>
         <w:rPr>
           <w:rStyle w:val="None"/>
@@ -2401,19 +2243,7 @@
           <w:sz w:val="28"/>
           <w:szCs w:val="28"/>
         </w:rPr>
-        <w:t>(</w:t>
-      </w:r>
-      <w:proofErr w:type="gramEnd"/>
-      <w:r>
-        <w:rPr>
-          <w:rStyle w:val="None"/>
-          <w:rFonts w:ascii="Courier New" w:eastAsia="Calibri Light" w:hAnsi="Courier New" w:cs="Courier New"/>
-          <w:bCs/>
-          <w:iCs/>
-          <w:sz w:val="28"/>
-          <w:szCs w:val="28"/>
-        </w:rPr>
-        <w:t>)</w:t>
+        <w:t>()</w:t>
       </w:r>
       <w:r>
         <w:rPr>
@@ -2437,31 +2267,7 @@
           <w:sz w:val="28"/>
           <w:szCs w:val="28"/>
         </w:rPr>
-        <w:t xml:space="preserve">so that the player can experience the entire battle in one sitting. </w:t>
-      </w:r>
-      <w:proofErr w:type="gramStart"/>
-      <w:r>
-        <w:rPr>
-          <w:rStyle w:val="None"/>
-          <w:rFonts w:ascii="Calibri Light" w:eastAsia="Calibri Light" w:hAnsi="Calibri Light" w:cs="Calibri Light"/>
-          <w:i/>
-          <w:iCs/>
-          <w:sz w:val="28"/>
-          <w:szCs w:val="28"/>
-        </w:rPr>
-        <w:t>Also</w:t>
-      </w:r>
-      <w:proofErr w:type="gramEnd"/>
-      <w:r>
-        <w:rPr>
-          <w:rStyle w:val="None"/>
-          <w:rFonts w:ascii="Calibri Light" w:eastAsia="Calibri Light" w:hAnsi="Calibri Light" w:cs="Calibri Light"/>
-          <w:i/>
-          <w:iCs/>
-          <w:sz w:val="28"/>
-          <w:szCs w:val="28"/>
-        </w:rPr>
-        <w:t xml:space="preserve"> be sure to close your </w:t>
+        <w:t xml:space="preserve">so that the player can experience the entire battle in one sitting. Also be sure to close your </w:t>
       </w:r>
       <w:r>
         <w:rPr>

</xml_diff>